<commit_message>
Added new classes; RocketPad, StunAttackAction, NinjaBehaviour
</commit_message>
<xml_diff>
--- a/WBA.docx
+++ b/WBA.docx
@@ -29,13 +29,7 @@
         <w:rPr>
           <w:u w:val="single"/>
         </w:rPr>
-        <w:t xml:space="preserve">FIT2099 ASSIGNMENT 1 - </w:t>
-      </w:r>
-      <w:r>
-        <w:rPr>
-          <w:u w:val="single"/>
-        </w:rPr>
-        <w:t>Work Breakdown Agreement of Team Kimchi</w:t>
+        <w:t>FIT2099 ASSIGNMENT 1 - Work Breakdown Agreement of Team Kimchi</w:t>
       </w:r>
     </w:p>
     <w:p>
@@ -45,8 +39,6 @@
           <w:u w:val="single"/>
         </w:rPr>
       </w:pPr>
-      <w:bookmarkStart w:id="0" w:name="_GoBack"/>
-      <w:bookmarkEnd w:id="0"/>
     </w:p>
     <w:p/>
     <w:tbl>
@@ -465,7 +457,15 @@
               <w:spacing w:line="240" w:lineRule="auto"/>
             </w:pPr>
             <w:r>
-              <w:t>18/4/2019</w:t>
+              <w:t>1</w:t>
+            </w:r>
+            <w:r>
+              <w:t>5</w:t>
+            </w:r>
+            <w:bookmarkStart w:id="0" w:name="_GoBack"/>
+            <w:bookmarkEnd w:id="0"/>
+            <w:r>
+              <w:t>/4/2019</w:t>
             </w:r>
           </w:p>
         </w:tc>
@@ -666,11 +666,17 @@
         </w:tc>
       </w:tr>
       <w:tr>
+        <w:trPr>
+          <w:trHeight w:val="466"/>
+        </w:trPr>
         <w:tc>
           <w:tcPr>
             <w:tcW w:w="1965" w:type="dxa"/>
             <w:tcBorders>
               <w:top w:val="nil"/>
+              <w:left w:val="single" w:sz="4" w:space="0" w:color="auto"/>
+              <w:bottom w:val="nil"/>
+              <w:right w:val="single" w:sz="4" w:space="0" w:color="auto"/>
             </w:tcBorders>
             <w:shd w:val="clear" w:color="auto" w:fill="auto"/>
             <w:tcMar>
@@ -690,6 +696,9 @@
         <w:tc>
           <w:tcPr>
             <w:tcW w:w="1245" w:type="dxa"/>
+            <w:tcBorders>
+              <w:left w:val="single" w:sz="4" w:space="0" w:color="auto"/>
+            </w:tcBorders>
             <w:shd w:val="clear" w:color="auto" w:fill="auto"/>
             <w:tcMar>
               <w:top w:w="100" w:type="dxa"/>
@@ -790,6 +799,9 @@
             <w:tcW w:w="1965" w:type="dxa"/>
             <w:tcBorders>
               <w:top w:val="nil"/>
+              <w:left w:val="single" w:sz="4" w:space="0" w:color="auto"/>
+              <w:bottom w:val="single" w:sz="4" w:space="0" w:color="auto"/>
+              <w:right w:val="single" w:sz="4" w:space="0" w:color="auto"/>
             </w:tcBorders>
             <w:shd w:val="clear" w:color="auto" w:fill="auto"/>
             <w:tcMar>
@@ -809,6 +821,9 @@
         <w:tc>
           <w:tcPr>
             <w:tcW w:w="1245" w:type="dxa"/>
+            <w:tcBorders>
+              <w:left w:val="single" w:sz="4" w:space="0" w:color="auto"/>
+            </w:tcBorders>
             <w:shd w:val="clear" w:color="auto" w:fill="auto"/>
             <w:tcMar>
               <w:top w:w="100" w:type="dxa"/>
@@ -983,7 +998,7 @@
       </w:pPr>
     </w:pPrDefault>
   </w:docDefaults>
-  <w:latentStyles w:defLockedState="0" w:defUIPriority="99" w:defSemiHidden="0" w:defUnhideWhenUsed="0" w:defQFormat="0" w:count="376">
+  <w:latentStyles w:defLockedState="0" w:defUIPriority="99" w:defSemiHidden="0" w:defUnhideWhenUsed="0" w:defQFormat="0" w:count="375">
     <w:lsdException w:name="Normal" w:uiPriority="0" w:qFormat="1"/>
     <w:lsdException w:name="heading 1" w:uiPriority="9" w:qFormat="1"/>
     <w:lsdException w:name="heading 2" w:semiHidden="1" w:uiPriority="9" w:unhideWhenUsed="1" w:qFormat="1"/>
@@ -1359,7 +1374,6 @@
     <w:lsdException w:name="Smart Hyperlink" w:semiHidden="1" w:unhideWhenUsed="1"/>
     <w:lsdException w:name="Hashtag" w:semiHidden="1" w:unhideWhenUsed="1"/>
     <w:lsdException w:name="Unresolved Mention" w:semiHidden="1" w:unhideWhenUsed="1"/>
-    <w:lsdException w:name="Smart Link" w:semiHidden="1" w:unhideWhenUsed="1"/>
   </w:latentStyles>
   <w:style w:type="paragraph" w:default="1" w:styleId="Normal">
     <w:name w:val="Normal"/>

</xml_diff>